<commit_message>
Revert "Access and Documentation"
This reverts commit 3b0f418c511b484d45b007b04d3b2c315fcaab9f.
</commit_message>
<xml_diff>
--- a/API_AtomHack/wwwroot/files/1/4/2/1.docx
+++ b/API_AtomHack/wwwroot/files/1/4/2/1.docx
@@ -14,6 +14,8 @@
           <w:u w:val="single"/>
         </w:rPr>
       </w:pPr>
+      <w:bookmarkStart w:id="0" w:name="_GoBack"/>
+      <w:bookmarkEnd w:id="0"/>
       <w:r>
         <w:rPr>
           <w:b/>
@@ -458,15 +460,14 @@
                 <w:szCs w:val="18"/>
                 <w:lang w:val="en-US"/>
               </w:rPr>
-              <w:t>IMS</w:t>
+              <w:t xml:space="preserve">MDP </w:t>
             </w:r>
             <w:r>
               <w:rPr>
                 <w:sz w:val="18"/>
                 <w:szCs w:val="18"/>
-                <w:lang w:val="en-US"/>
-              </w:rPr>
-              <w:t xml:space="preserve"> 4</w:t>
+              </w:rPr>
+              <w:t>2</w:t>
             </w:r>
             <w:r>
               <w:rPr>
@@ -577,8 +578,6 @@
         </w:rPr>
         <w:t xml:space="preserve"> целью выполнения условий конфиденциальности в рамках указанного договора:</w:t>
       </w:r>
-      <w:bookmarkStart w:id="0" w:name="_GoBack"/>
-      <w:bookmarkEnd w:id="0"/>
     </w:p>
     <w:p>
       <w:pPr>

</xml_diff>